<commit_message>
29 de mayo del 2025
</commit_message>
<xml_diff>
--- a/Instalación Python.docx
+++ b/Instalación Python.docx
@@ -35,8 +35,6 @@
         </w:rPr>
         <w:t>Paso 1: Descargar Python.</w:t>
       </w:r>
-      <w:bookmarkStart w:id="0" w:name="_GoBack"/>
-      <w:bookmarkEnd w:id="0"/>
     </w:p>
     <w:p>
       <w:pPr>
@@ -368,6 +366,8 @@
         </w:rPr>
         <w:t xml:space="preserve"> y crear un entorno virtual</w:t>
       </w:r>
+      <w:bookmarkStart w:id="0" w:name="_GoBack"/>
+      <w:bookmarkEnd w:id="0"/>
     </w:p>
     <w:p>
       <w:pPr>
@@ -424,19 +424,13 @@
         </w:rPr>
         <w:t>Ejecuta:</w:t>
       </w:r>
-    </w:p>
-    <w:p>
-      <w:pPr>
-        <w:pStyle w:val="Prrafodelista"/>
-        <w:numPr>
-          <w:ilvl w:val="0"/>
-          <w:numId w:val="4"/>
-        </w:numPr>
-        <w:rPr>
-          <w:rFonts w:ascii="Arial" w:hAnsi="Arial" w:cs="Arial"/>
-          <w:lang w:val="es-ES"/>
-        </w:rPr>
-      </w:pPr>
+      <w:r>
+        <w:rPr>
+          <w:rFonts w:ascii="Arial" w:hAnsi="Arial" w:cs="Arial"/>
+          <w:lang w:val="es-ES"/>
+        </w:rPr>
+        <w:t xml:space="preserve"> </w:t>
+      </w:r>
       <w:proofErr w:type="spellStart"/>
       <w:r>
         <w:rPr>
@@ -478,6 +472,13 @@
         <w:t>pip</w:t>
       </w:r>
       <w:proofErr w:type="spellEnd"/>
+      <w:r>
+        <w:rPr>
+          <w:rFonts w:ascii="Arial" w:hAnsi="Arial" w:cs="Arial"/>
+          <w:lang w:val="es-ES"/>
+        </w:rPr>
+        <w:t>.</w:t>
+      </w:r>
     </w:p>
     <w:p>
       <w:pPr>

</xml_diff>